<commit_message>
edit jurnal, add tanggal ujian
</commit_message>
<xml_diff>
--- a/0. covers.docx
+++ b/0. covers.docx
@@ -2678,6 +2678,32 @@
         </w:rPr>
         <w:tab/>
         <w:t xml:space="preserve">: </w:t>
+      </w:r>
+      <w:r>
+        <w:rPr>
+          <w:rFonts w:ascii="Times New Roman" w:hAnsi="Times New Roman" w:cs="Times New Roman"/>
+          <w:sz w:val="24"/>
+          <w:lang w:val="sv-SE"/>
+        </w:rPr>
+        <w:t xml:space="preserve">07 </w:t>
+      </w:r>
+      <w:proofErr w:type="spellStart"/>
+      <w:r>
+        <w:rPr>
+          <w:rFonts w:ascii="Times New Roman" w:hAnsi="Times New Roman" w:cs="Times New Roman"/>
+          <w:sz w:val="24"/>
+          <w:lang w:val="sv-SE"/>
+        </w:rPr>
+        <w:t>Agustus</w:t>
+      </w:r>
+      <w:proofErr w:type="spellEnd"/>
+      <w:r>
+        <w:rPr>
+          <w:rFonts w:ascii="Times New Roman" w:hAnsi="Times New Roman" w:cs="Times New Roman"/>
+          <w:sz w:val="24"/>
+          <w:lang w:val="sv-SE"/>
+        </w:rPr>
+        <w:t xml:space="preserve"> 2019</w:t>
       </w:r>
     </w:p>
     <w:p>
@@ -2985,6 +3011,14 @@
               </w:rPr>
               <w:t>:</w:t>
             </w:r>
+            <w:r>
+              <w:rPr>
+                <w:rFonts w:ascii="Times New Roman" w:hAnsi="Times New Roman" w:cs="Times New Roman"/>
+                <w:sz w:val="24"/>
+                <w:lang w:val="sv-SE"/>
+              </w:rPr>
+              <w:t xml:space="preserve"> </w:t>
+            </w:r>
           </w:p>
         </w:tc>
         <w:tc>
@@ -3251,6 +3285,16 @@
               </w:rPr>
               <w:t>:</w:t>
             </w:r>
+            <w:r>
+              <w:rPr>
+                <w:rFonts w:ascii="Times New Roman" w:hAnsi="Times New Roman" w:cs="Times New Roman"/>
+                <w:sz w:val="24"/>
+                <w:lang w:val="sv-SE"/>
+              </w:rPr>
+              <w:t xml:space="preserve"> </w:t>
+            </w:r>
+            <w:bookmarkStart w:id="0" w:name="_GoBack"/>
+            <w:bookmarkEnd w:id="0"/>
           </w:p>
         </w:tc>
       </w:tr>
@@ -4834,8 +4878,6 @@
                 <w:sz w:val="24"/>
               </w:rPr>
             </w:pPr>
-            <w:bookmarkStart w:id="0" w:name="_GoBack"/>
-            <w:bookmarkEnd w:id="0"/>
           </w:p>
         </w:tc>
         <w:tc>
@@ -10162,6 +10204,7 @@
     <w:lsdException w:name="HTML Sample" w:semiHidden="1" w:unhideWhenUsed="1"/>
     <w:lsdException w:name="HTML Typewriter" w:semiHidden="1" w:unhideWhenUsed="1"/>
     <w:lsdException w:name="HTML Variable" w:semiHidden="1" w:unhideWhenUsed="1"/>
+    <w:lsdException w:name="Normal Table" w:semiHidden="1" w:unhideWhenUsed="1"/>
     <w:lsdException w:name="annotation subject" w:semiHidden="1" w:unhideWhenUsed="1"/>
     <w:lsdException w:name="No List" w:semiHidden="1" w:unhideWhenUsed="1"/>
     <w:lsdException w:name="Outline List 1" w:semiHidden="1" w:unhideWhenUsed="1"/>
@@ -10208,8 +10251,10 @@
     <w:lsdException w:name="Table Subtle 2" w:semiHidden="1" w:unhideWhenUsed="1"/>
     <w:lsdException w:name="Table Web 1" w:semiHidden="1" w:unhideWhenUsed="1"/>
     <w:lsdException w:name="Table Web 2" w:semiHidden="1" w:unhideWhenUsed="1"/>
+    <w:lsdException w:name="Table Web 3" w:semiHidden="1" w:unhideWhenUsed="1"/>
     <w:lsdException w:name="Balloon Text" w:semiHidden="1" w:unhideWhenUsed="1"/>
     <w:lsdException w:name="Table Grid" w:uiPriority="39"/>
+    <w:lsdException w:name="Table Theme" w:semiHidden="1" w:unhideWhenUsed="1"/>
     <w:lsdException w:name="Placeholder Text" w:semiHidden="1"/>
     <w:lsdException w:name="No Spacing" w:uiPriority="1" w:qFormat="1"/>
     <w:lsdException w:name="Light Shading" w:uiPriority="60"/>
@@ -11406,7 +11451,7 @@
 </file>
 
 <file path=customXml/itemProps1.xml><?xml version="1.0" encoding="utf-8"?>
-<ds:datastoreItem xmlns:ds="http://schemas.openxmlformats.org/officeDocument/2006/customXml" ds:itemID="{8904C16A-5E9C-254D-9C28-220B59EF53B5}">
+<ds:datastoreItem xmlns:ds="http://schemas.openxmlformats.org/officeDocument/2006/customXml" ds:itemID="{825C670C-7079-B940-9809-7262E8645C03}">
   <ds:schemaRefs>
     <ds:schemaRef ds:uri="http://schemas.openxmlformats.org/officeDocument/2006/bibliography"/>
   </ds:schemaRefs>

</xml_diff>